<commit_message>
Updated Server GUI to reflect screenshots
</commit_message>
<xml_diff>
--- a/Assignment_05_Part_B.docx
+++ b/Assignment_05_Part_B.docx
@@ -61,15 +61,7 @@
           <w:sz w:val="28"/>
           <w:szCs w:val="28"/>
         </w:rPr>
-        <w:t>A</w:t>
-      </w:r>
-      <w:r>
-        <w:rPr>
-          <w:rFonts w:eastAsia="Calibri" w:cstheme="majorHAnsi"/>
-          <w:sz w:val="28"/>
-          <w:szCs w:val="28"/>
-        </w:rPr>
-        <w:t xml:space="preserve"> </w:t>
+        <w:t>B</w:t>
       </w:r>
     </w:p>
     <w:p>
@@ -796,6 +788,13 @@
         </w:rPr>
         <w:t xml:space="preserve"> The server should save the user ID and encrypted password to a file.</w:t>
       </w:r>
+      <w:r>
+        <w:rPr>
+          <w:rFonts w:asciiTheme="majorHAnsi" w:hAnsiTheme="majorHAnsi" w:cstheme="majorHAnsi"/>
+          <w:color w:val="2F5496" w:themeColor="accent1" w:themeShade="BF"/>
+        </w:rPr>
+        <w:t xml:space="preserve"> This form can be shown via a button on the producer form, or as a stand-alone project.</w:t>
+      </w:r>
     </w:p>
     <w:p>
       <w:pPr>
@@ -815,21 +814,7 @@
           <w:rFonts w:asciiTheme="majorHAnsi" w:hAnsiTheme="majorHAnsi" w:cstheme="majorHAnsi"/>
           <w:color w:val="2F5496" w:themeColor="accent1" w:themeShade="BF"/>
         </w:rPr>
-        <w:t xml:space="preserve">Implement a GUI-based </w:t>
-      </w:r>
-      <w:r>
-        <w:rPr>
-          <w:rFonts w:asciiTheme="majorHAnsi" w:hAnsiTheme="majorHAnsi" w:cstheme="majorHAnsi"/>
-          <w:color w:val="2F5496" w:themeColor="accent1" w:themeShade="BF"/>
-        </w:rPr>
-        <w:t>server</w:t>
-      </w:r>
-      <w:r>
-        <w:rPr>
-          <w:rFonts w:asciiTheme="majorHAnsi" w:hAnsiTheme="majorHAnsi" w:cstheme="majorHAnsi"/>
-          <w:color w:val="2F5496" w:themeColor="accent1" w:themeShade="BF"/>
-        </w:rPr>
-        <w:t xml:space="preserve">-side form that allows the </w:t>
+        <w:t xml:space="preserve">Implement a GUI-based server-side form that allows the </w:t>
       </w:r>
       <w:r>
         <w:rPr>
@@ -837,6 +822,13 @@
           <w:color w:val="2F5496" w:themeColor="accent1" w:themeShade="BF"/>
         </w:rPr>
         <w:t xml:space="preserve">SMP Messenger administrator to view all user IDs and passwords. The form should have option buttons to display only the user IDs, or to display the user IDs and passwords in clear text. </w:t>
+      </w:r>
+      <w:r>
+        <w:rPr>
+          <w:rFonts w:asciiTheme="majorHAnsi" w:hAnsiTheme="majorHAnsi" w:cstheme="majorHAnsi"/>
+          <w:color w:val="2F5496" w:themeColor="accent1" w:themeShade="BF"/>
+        </w:rPr>
+        <w:t>The form can be shown via a command button on the SMP Message Server form.</w:t>
       </w:r>
     </w:p>
     <w:p>
@@ -878,14 +870,7 @@
           <w:rFonts w:asciiTheme="majorHAnsi" w:hAnsiTheme="majorHAnsi" w:cstheme="majorHAnsi"/>
           <w:color w:val="2F5496" w:themeColor="accent1" w:themeShade="BF"/>
         </w:rPr>
-        <w:t xml:space="preserve">validate client </w:t>
-      </w:r>
-      <w:r>
-        <w:rPr>
-          <w:rFonts w:asciiTheme="majorHAnsi" w:hAnsiTheme="majorHAnsi" w:cstheme="majorHAnsi"/>
-          <w:color w:val="2F5496" w:themeColor="accent1" w:themeShade="BF"/>
-        </w:rPr>
-        <w:t>PutMessage</w:t>
+        <w:t>validate client PutMessage</w:t>
       </w:r>
       <w:r>
         <w:rPr>
@@ -899,14 +884,7 @@
           <w:rFonts w:asciiTheme="majorHAnsi" w:hAnsiTheme="majorHAnsi" w:cstheme="majorHAnsi"/>
           <w:color w:val="2F5496" w:themeColor="accent1" w:themeShade="BF"/>
         </w:rPr>
-        <w:t xml:space="preserve"> GetMessage</w:t>
-      </w:r>
-      <w:r>
-        <w:rPr>
-          <w:rFonts w:asciiTheme="majorHAnsi" w:hAnsiTheme="majorHAnsi" w:cstheme="majorHAnsi"/>
-          <w:color w:val="2F5496" w:themeColor="accent1" w:themeShade="BF"/>
-        </w:rPr>
-        <w:t xml:space="preserve"> requests </w:t>
+        <w:t xml:space="preserve"> GetMessage requests </w:t>
       </w:r>
       <w:r>
         <w:rPr>
@@ -1024,9 +1002,302 @@
     <w:p>
       <w:pPr>
         <w:spacing w:after="0" w:line="240" w:lineRule="auto"/>
-        <w:rPr>
-          <w:rFonts w:asciiTheme="majorHAnsi" w:hAnsiTheme="majorHAnsi" w:cstheme="majorHAnsi"/>
-          <w:color w:val="2F5496" w:themeColor="accent1" w:themeShade="BF"/>
+        <w:jc w:val="center"/>
+        <w:rPr>
+          <w:rFonts w:asciiTheme="majorHAnsi" w:hAnsiTheme="majorHAnsi" w:cstheme="majorHAnsi"/>
+          <w:color w:val="2F5496" w:themeColor="accent1" w:themeShade="BF"/>
+        </w:rPr>
+      </w:pPr>
+    </w:p>
+    <w:p>
+      <w:pPr>
+        <w:spacing w:after="0" w:line="240" w:lineRule="auto"/>
+        <w:jc w:val="center"/>
+        <w:rPr>
+          <w:rFonts w:asciiTheme="majorHAnsi" w:hAnsiTheme="majorHAnsi" w:cstheme="majorHAnsi"/>
+          <w:color w:val="2F5496" w:themeColor="accent1" w:themeShade="BF"/>
+          <w:sz w:val="28"/>
+          <w:szCs w:val="28"/>
+        </w:rPr>
+      </w:pPr>
+      <w:r>
+        <w:rPr>
+          <w:rFonts w:asciiTheme="majorHAnsi" w:hAnsiTheme="majorHAnsi" w:cstheme="majorHAnsi"/>
+          <w:color w:val="2F5496" w:themeColor="accent1" w:themeShade="BF"/>
+          <w:sz w:val="28"/>
+          <w:szCs w:val="28"/>
+        </w:rPr>
+        <w:lastRenderedPageBreak/>
+        <w:t>SMP Messenger – Client Registration GUI Form</w:t>
+      </w:r>
+    </w:p>
+    <w:p>
+      <w:pPr>
+        <w:spacing w:after="0" w:line="240" w:lineRule="auto"/>
+        <w:jc w:val="center"/>
+        <w:rPr>
+          <w:rFonts w:asciiTheme="majorHAnsi" w:hAnsiTheme="majorHAnsi" w:cstheme="majorHAnsi"/>
+          <w:color w:val="2F5496" w:themeColor="accent1" w:themeShade="BF"/>
+        </w:rPr>
+      </w:pPr>
+    </w:p>
+    <w:p>
+      <w:pPr>
+        <w:spacing w:after="0" w:line="240" w:lineRule="auto"/>
+        <w:jc w:val="center"/>
+        <w:rPr>
+          <w:rFonts w:asciiTheme="majorHAnsi" w:hAnsiTheme="majorHAnsi" w:cstheme="majorHAnsi"/>
+          <w:color w:val="2F5496" w:themeColor="accent1" w:themeShade="BF"/>
+        </w:rPr>
+      </w:pPr>
+      <w:r>
+        <w:rPr>
+          <w:noProof/>
+        </w:rPr>
+        <w:drawing>
+          <wp:inline distT="0" distB="0" distL="0" distR="0" wp14:anchorId="53DF3D65" wp14:editId="723ACAE9">
+            <wp:extent cx="3276600" cy="2342825"/>
+            <wp:effectExtent l="0" t="0" r="0" b="635"/>
+            <wp:docPr id="716539670" name="Picture 1" descr="A screenshot of a computer&#10;&#10;AI-generated content may be incorrect."/>
+            <wp:cNvGraphicFramePr>
+              <a:graphicFrameLocks xmlns:a="http://schemas.openxmlformats.org/drawingml/2006/main" noChangeAspect="1"/>
+            </wp:cNvGraphicFramePr>
+            <a:graphic xmlns:a="http://schemas.openxmlformats.org/drawingml/2006/main">
+              <a:graphicData uri="http://schemas.openxmlformats.org/drawingml/2006/picture">
+                <pic:pic xmlns:pic="http://schemas.openxmlformats.org/drawingml/2006/picture">
+                  <pic:nvPicPr>
+                    <pic:cNvPr id="716539670" name="Picture 1" descr="A screenshot of a computer&#10;&#10;AI-generated content may be incorrect."/>
+                    <pic:cNvPicPr/>
+                  </pic:nvPicPr>
+                  <pic:blipFill>
+                    <a:blip r:embed="rId5"/>
+                    <a:stretch>
+                      <a:fillRect/>
+                    </a:stretch>
+                  </pic:blipFill>
+                  <pic:spPr>
+                    <a:xfrm>
+                      <a:off x="0" y="0"/>
+                      <a:ext cx="3286622" cy="2349991"/>
+                    </a:xfrm>
+                    <a:prstGeom prst="rect">
+                      <a:avLst/>
+                    </a:prstGeom>
+                  </pic:spPr>
+                </pic:pic>
+              </a:graphicData>
+            </a:graphic>
+          </wp:inline>
+        </w:drawing>
+      </w:r>
+    </w:p>
+    <w:p>
+      <w:pPr>
+        <w:spacing w:after="0" w:line="240" w:lineRule="auto"/>
+        <w:jc w:val="center"/>
+        <w:rPr>
+          <w:rFonts w:asciiTheme="majorHAnsi" w:hAnsiTheme="majorHAnsi" w:cstheme="majorHAnsi"/>
+          <w:color w:val="2F5496" w:themeColor="accent1" w:themeShade="BF"/>
+        </w:rPr>
+      </w:pPr>
+    </w:p>
+    <w:p>
+      <w:pPr>
+        <w:spacing w:after="0" w:line="240" w:lineRule="auto"/>
+        <w:jc w:val="center"/>
+        <w:rPr>
+          <w:rFonts w:asciiTheme="majorHAnsi" w:hAnsiTheme="majorHAnsi" w:cstheme="majorHAnsi"/>
+          <w:color w:val="2F5496" w:themeColor="accent1" w:themeShade="BF"/>
+        </w:rPr>
+      </w:pPr>
+    </w:p>
+    <w:p>
+      <w:pPr>
+        <w:spacing w:after="0" w:line="240" w:lineRule="auto"/>
+        <w:jc w:val="center"/>
+        <w:rPr>
+          <w:rFonts w:asciiTheme="majorHAnsi" w:hAnsiTheme="majorHAnsi" w:cstheme="majorHAnsi"/>
+          <w:color w:val="2F5496" w:themeColor="accent1" w:themeShade="BF"/>
+          <w:sz w:val="28"/>
+          <w:szCs w:val="28"/>
+        </w:rPr>
+      </w:pPr>
+      <w:r>
+        <w:rPr>
+          <w:rFonts w:asciiTheme="majorHAnsi" w:hAnsiTheme="majorHAnsi" w:cstheme="majorHAnsi"/>
+          <w:color w:val="2F5496" w:themeColor="accent1" w:themeShade="BF"/>
+          <w:sz w:val="28"/>
+          <w:szCs w:val="28"/>
+        </w:rPr>
+        <w:t>SMP Messenger – Message Server GUI Form Version 3.0</w:t>
+      </w:r>
+    </w:p>
+    <w:p>
+      <w:pPr>
+        <w:spacing w:after="0" w:line="240" w:lineRule="auto"/>
+        <w:jc w:val="center"/>
+        <w:rPr>
+          <w:rFonts w:asciiTheme="majorHAnsi" w:hAnsiTheme="majorHAnsi" w:cstheme="majorHAnsi"/>
+          <w:color w:val="2F5496" w:themeColor="accent1" w:themeShade="BF"/>
+        </w:rPr>
+      </w:pPr>
+    </w:p>
+    <w:p>
+      <w:pPr>
+        <w:spacing w:after="0" w:line="240" w:lineRule="auto"/>
+        <w:jc w:val="center"/>
+        <w:rPr>
+          <w:rFonts w:asciiTheme="majorHAnsi" w:hAnsiTheme="majorHAnsi" w:cstheme="majorHAnsi"/>
+          <w:color w:val="2F5496" w:themeColor="accent1" w:themeShade="BF"/>
+        </w:rPr>
+      </w:pPr>
+      <w:r>
+        <w:rPr>
+          <w:noProof/>
+        </w:rPr>
+        <w:drawing>
+          <wp:inline distT="0" distB="0" distL="0" distR="0" wp14:anchorId="3BDA95AA" wp14:editId="2BFC2B98">
+            <wp:extent cx="3401425" cy="3976688"/>
+            <wp:effectExtent l="0" t="0" r="8890" b="5080"/>
+            <wp:docPr id="1419899453" name="Picture 1" descr="A screenshot of a computer&#10;&#10;AI-generated content may be incorrect."/>
+            <wp:cNvGraphicFramePr>
+              <a:graphicFrameLocks xmlns:a="http://schemas.openxmlformats.org/drawingml/2006/main" noChangeAspect="1"/>
+            </wp:cNvGraphicFramePr>
+            <a:graphic xmlns:a="http://schemas.openxmlformats.org/drawingml/2006/main">
+              <a:graphicData uri="http://schemas.openxmlformats.org/drawingml/2006/picture">
+                <pic:pic xmlns:pic="http://schemas.openxmlformats.org/drawingml/2006/picture">
+                  <pic:nvPicPr>
+                    <pic:cNvPr id="1419899453" name="Picture 1" descr="A screenshot of a computer&#10;&#10;AI-generated content may be incorrect."/>
+                    <pic:cNvPicPr/>
+                  </pic:nvPicPr>
+                  <pic:blipFill>
+                    <a:blip r:embed="rId6"/>
+                    <a:stretch>
+                      <a:fillRect/>
+                    </a:stretch>
+                  </pic:blipFill>
+                  <pic:spPr>
+                    <a:xfrm>
+                      <a:off x="0" y="0"/>
+                      <a:ext cx="3411679" cy="3988676"/>
+                    </a:xfrm>
+                    <a:prstGeom prst="rect">
+                      <a:avLst/>
+                    </a:prstGeom>
+                  </pic:spPr>
+                </pic:pic>
+              </a:graphicData>
+            </a:graphic>
+          </wp:inline>
+        </w:drawing>
+      </w:r>
+    </w:p>
+    <w:p>
+      <w:pPr>
+        <w:spacing w:after="0" w:line="240" w:lineRule="auto"/>
+        <w:jc w:val="center"/>
+        <w:rPr>
+          <w:rFonts w:asciiTheme="majorHAnsi" w:hAnsiTheme="majorHAnsi" w:cstheme="majorHAnsi"/>
+          <w:color w:val="2F5496" w:themeColor="accent1" w:themeShade="BF"/>
+        </w:rPr>
+      </w:pPr>
+    </w:p>
+    <w:p>
+      <w:pPr>
+        <w:spacing w:after="0" w:line="240" w:lineRule="auto"/>
+        <w:jc w:val="center"/>
+        <w:rPr>
+          <w:rFonts w:asciiTheme="majorHAnsi" w:hAnsiTheme="majorHAnsi" w:cstheme="majorHAnsi"/>
+          <w:color w:val="2F5496" w:themeColor="accent1" w:themeShade="BF"/>
+        </w:rPr>
+      </w:pPr>
+    </w:p>
+    <w:p>
+      <w:pPr>
+        <w:spacing w:after="0" w:line="240" w:lineRule="auto"/>
+        <w:jc w:val="center"/>
+        <w:rPr>
+          <w:rFonts w:asciiTheme="majorHAnsi" w:hAnsiTheme="majorHAnsi" w:cstheme="majorHAnsi"/>
+          <w:color w:val="2F5496" w:themeColor="accent1" w:themeShade="BF"/>
+          <w:sz w:val="28"/>
+          <w:szCs w:val="28"/>
+        </w:rPr>
+      </w:pPr>
+      <w:r>
+        <w:rPr>
+          <w:rFonts w:asciiTheme="majorHAnsi" w:hAnsiTheme="majorHAnsi" w:cstheme="majorHAnsi"/>
+          <w:color w:val="2F5496" w:themeColor="accent1" w:themeShade="BF"/>
+          <w:sz w:val="28"/>
+          <w:szCs w:val="28"/>
+        </w:rPr>
+        <w:t>SMP Messenger – Registration GUI Form</w:t>
+      </w:r>
+    </w:p>
+    <w:p>
+      <w:pPr>
+        <w:spacing w:after="0" w:line="240" w:lineRule="auto"/>
+        <w:jc w:val="center"/>
+        <w:rPr>
+          <w:rFonts w:asciiTheme="majorHAnsi" w:hAnsiTheme="majorHAnsi" w:cstheme="majorHAnsi"/>
+          <w:color w:val="2F5496" w:themeColor="accent1" w:themeShade="BF"/>
+        </w:rPr>
+      </w:pPr>
+    </w:p>
+    <w:p>
+      <w:pPr>
+        <w:spacing w:after="0" w:line="240" w:lineRule="auto"/>
+        <w:jc w:val="center"/>
+        <w:rPr>
+          <w:rFonts w:asciiTheme="majorHAnsi" w:hAnsiTheme="majorHAnsi" w:cstheme="majorHAnsi"/>
+          <w:color w:val="2F5496" w:themeColor="accent1" w:themeShade="BF"/>
+        </w:rPr>
+      </w:pPr>
+      <w:r>
+        <w:rPr>
+          <w:noProof/>
+        </w:rPr>
+        <w:lastRenderedPageBreak/>
+        <w:drawing>
+          <wp:inline distT="0" distB="0" distL="0" distR="0" wp14:anchorId="14ABB49D" wp14:editId="1F4E40FD">
+            <wp:extent cx="2681288" cy="3104649"/>
+            <wp:effectExtent l="0" t="0" r="5080" b="635"/>
+            <wp:docPr id="1413286802" name="Picture 1" descr="A screenshot of a computer&#10;&#10;AI-generated content may be incorrect."/>
+            <wp:cNvGraphicFramePr>
+              <a:graphicFrameLocks xmlns:a="http://schemas.openxmlformats.org/drawingml/2006/main" noChangeAspect="1"/>
+            </wp:cNvGraphicFramePr>
+            <a:graphic xmlns:a="http://schemas.openxmlformats.org/drawingml/2006/main">
+              <a:graphicData uri="http://schemas.openxmlformats.org/drawingml/2006/picture">
+                <pic:pic xmlns:pic="http://schemas.openxmlformats.org/drawingml/2006/picture">
+                  <pic:nvPicPr>
+                    <pic:cNvPr id="1413286802" name="Picture 1" descr="A screenshot of a computer&#10;&#10;AI-generated content may be incorrect."/>
+                    <pic:cNvPicPr/>
+                  </pic:nvPicPr>
+                  <pic:blipFill>
+                    <a:blip r:embed="rId7"/>
+                    <a:stretch>
+                      <a:fillRect/>
+                    </a:stretch>
+                  </pic:blipFill>
+                  <pic:spPr>
+                    <a:xfrm>
+                      <a:off x="0" y="0"/>
+                      <a:ext cx="2690754" cy="3115610"/>
+                    </a:xfrm>
+                    <a:prstGeom prst="rect">
+                      <a:avLst/>
+                    </a:prstGeom>
+                  </pic:spPr>
+                </pic:pic>
+              </a:graphicData>
+            </a:graphic>
+          </wp:inline>
+        </w:drawing>
+      </w:r>
+    </w:p>
+    <w:p>
+      <w:pPr>
+        <w:rPr>
+          <w:rFonts w:asciiTheme="majorHAnsi" w:hAnsiTheme="majorHAnsi" w:cstheme="majorHAnsi"/>
         </w:rPr>
       </w:pPr>
     </w:p>
@@ -1034,6 +1305,9 @@
     <w:p>
       <w:pPr>
         <w:pStyle w:val="Heading1"/>
+        <w:tabs>
+          <w:tab w:val="left" w:pos="7545"/>
+        </w:tabs>
         <w:rPr>
           <w:rFonts w:eastAsia="Calibri"/>
         </w:rPr>
@@ -1042,8 +1316,13 @@
         <w:rPr>
           <w:rFonts w:eastAsia="Calibri"/>
         </w:rPr>
-        <w:lastRenderedPageBreak/>
         <w:t>Submission</w:t>
+      </w:r>
+      <w:r>
+        <w:rPr>
+          <w:rFonts w:eastAsia="Calibri"/>
+        </w:rPr>
+        <w:tab/>
       </w:r>
     </w:p>
     <w:p>

</xml_diff>